<commit_message>
Ajustes de los pedidos y e imagenes en GlobalFlex
</commit_message>
<xml_diff>
--- a/api/PLANTILLA_PEDIDOS/PEDIDO_PLANTILLA_PYTHON3.docx
+++ b/api/PLANTILLA_PEDIDOS/PEDIDO_PLANTILLA_PYTHON3.docx
@@ -1,6 +1,6 @@
 
 <file path=word/document.xml><?xml version="1.0" encoding="utf-8"?>
-<w:document xmlns:wpc="http://schemas.microsoft.com/office/word/2010/wordprocessingCanvas" xmlns:mc="http://schemas.openxmlformats.org/markup-compatibility/2006" xmlns:o="urn:schemas-microsoft-com:office:office" xmlns:r="http://schemas.openxmlformats.org/officeDocument/2006/relationships" xmlns:m="http://schemas.openxmlformats.org/officeDocument/2006/math" xmlns:v="urn:schemas-microsoft-com:vml" xmlns:wp14="http://schemas.microsoft.com/office/word/2010/wordprocessingDrawing" xmlns:wp="http://schemas.openxmlformats.org/drawingml/2006/wordprocessingDrawing" xmlns:w10="urn:schemas-microsoft-com:office:word" xmlns:w="http://schemas.openxmlformats.org/wordprocessingml/2006/main" xmlns:w14="http://schemas.microsoft.com/office/word/2010/wordml" xmlns:w15="http://schemas.microsoft.com/office/word/2012/wordml" xmlns:wpg="http://schemas.microsoft.com/office/word/2010/wordprocessingGroup" xmlns:wpi="http://schemas.microsoft.com/office/word/2010/wordprocessingInk" xmlns:wne="http://schemas.microsoft.com/office/word/2006/wordml" xmlns:wps="http://schemas.microsoft.com/office/word/2010/wordprocessingShape" mc:Ignorable="w14 w15 wp14">
+<w:document xmlns:wpc="http://schemas.microsoft.com/office/word/2010/wordprocessingCanvas" xmlns:cx="http://schemas.microsoft.com/office/drawing/2014/chartex" xmlns:cx1="http://schemas.microsoft.com/office/drawing/2015/9/8/chartex" xmlns:mc="http://schemas.openxmlformats.org/markup-compatibility/2006" xmlns:o="urn:schemas-microsoft-com:office:office" xmlns:r="http://schemas.openxmlformats.org/officeDocument/2006/relationships" xmlns:m="http://schemas.openxmlformats.org/officeDocument/2006/math" xmlns:v="urn:schemas-microsoft-com:vml" xmlns:wp14="http://schemas.microsoft.com/office/word/2010/wordprocessingDrawing" xmlns:wp="http://schemas.openxmlformats.org/drawingml/2006/wordprocessingDrawing" xmlns:w10="urn:schemas-microsoft-com:office:word" xmlns:w="http://schemas.openxmlformats.org/wordprocessingml/2006/main" xmlns:w14="http://schemas.microsoft.com/office/word/2010/wordml" xmlns:w15="http://schemas.microsoft.com/office/word/2012/wordml" xmlns:w16se="http://schemas.microsoft.com/office/word/2015/wordml/symex" xmlns:wpg="http://schemas.microsoft.com/office/word/2010/wordprocessingGroup" xmlns:wpi="http://schemas.microsoft.com/office/word/2010/wordprocessingInk" xmlns:wne="http://schemas.microsoft.com/office/word/2006/wordml" xmlns:wps="http://schemas.microsoft.com/office/word/2010/wordprocessingShape" mc:Ignorable="w14 w15 w16se wp14">
   <w:body>
     <w:tbl>
       <w:tblPr>
@@ -29,11 +29,9 @@
                 <w:lang w:val="es-ES"/>
               </w:rPr>
             </w:pPr>
-            <w:bookmarkStart w:id="0" w:name="_GoBack"/>
             <w:r>
               <w:rPr>
                 <w:noProof/>
-                <w:lang w:val="es-EC" w:eastAsia="es-EC"/>
               </w:rPr>
               <w:drawing>
                 <wp:anchor distT="0" distB="0" distL="114300" distR="114300" simplePos="0" relativeHeight="251659264" behindDoc="0" locked="0" layoutInCell="1" allowOverlap="1" wp14:anchorId="55E95A49" wp14:editId="743974B7">
@@ -98,12 +96,25 @@
                 </wp:anchor>
               </w:drawing>
             </w:r>
-            <w:bookmarkEnd w:id="0"/>
-            <w:r>
-              <w:rPr>
-                <w:lang w:val="es-ES"/>
-              </w:rPr>
-              <w:t>{{rz_empresa}}</w:t>
+            <w:r>
+              <w:rPr>
+                <w:lang w:val="es-ES"/>
+              </w:rPr>
+              <w:t>{{</w:t>
+            </w:r>
+            <w:proofErr w:type="spellStart"/>
+            <w:r>
+              <w:rPr>
+                <w:lang w:val="es-ES"/>
+              </w:rPr>
+              <w:t>rz_empresa</w:t>
+            </w:r>
+            <w:proofErr w:type="spellEnd"/>
+            <w:r>
+              <w:rPr>
+                <w:lang w:val="es-ES"/>
+              </w:rPr>
+              <w:t>}}</w:t>
             </w:r>
           </w:p>
           <w:p>
@@ -123,6 +134,7 @@
               </w:rPr>
               <w:t xml:space="preserve">RUC </w:t>
             </w:r>
+            <w:proofErr w:type="gramStart"/>
             <w:r>
               <w:rPr>
                 <w:b/>
@@ -139,28 +151,39 @@
               </w:rPr>
               <w:t xml:space="preserve"> </w:t>
             </w:r>
+            <w:proofErr w:type="spellStart"/>
             <w:r>
               <w:rPr>
                 <w:b/>
                 <w:sz w:val="18"/>
                 <w:lang w:val="es-ES"/>
               </w:rPr>
-              <w:t>ruc_empresa</w:t>
-            </w:r>
+              <w:t>ruc</w:t>
+            </w:r>
+            <w:proofErr w:type="gramEnd"/>
             <w:r>
               <w:rPr>
                 <w:b/>
                 <w:sz w:val="18"/>
                 <w:lang w:val="es-ES"/>
               </w:rPr>
-              <w:t xml:space="preserve"> </w:t>
-            </w:r>
+              <w:t>_empresa</w:t>
+            </w:r>
+            <w:proofErr w:type="spellEnd"/>
             <w:r>
               <w:rPr>
                 <w:b/>
                 <w:sz w:val="18"/>
                 <w:lang w:val="es-ES"/>
               </w:rPr>
+              <w:t xml:space="preserve"> </w:t>
+            </w:r>
+            <w:r>
+              <w:rPr>
+                <w:b/>
+                <w:sz w:val="18"/>
+                <w:lang w:val="es-ES"/>
+              </w:rPr>
               <w:t>}}</w:t>
             </w:r>
           </w:p>
@@ -182,12 +205,14 @@
               </w:rPr>
               <w:t xml:space="preserve"> </w:t>
             </w:r>
+            <w:proofErr w:type="spellStart"/>
             <w:r>
               <w:rPr>
                 <w:rStyle w:val="st"/>
               </w:rPr>
               <w:t>direccion_empresa</w:t>
             </w:r>
+            <w:proofErr w:type="spellEnd"/>
             <w:r>
               <w:rPr>
                 <w:rStyle w:val="st"/>
@@ -211,7 +236,21 @@
               <w:rPr>
                 <w:rStyle w:val="st"/>
               </w:rPr>
-              <w:t>{{lugemp}}</w:t>
+              <w:t>{{</w:t>
+            </w:r>
+            <w:proofErr w:type="spellStart"/>
+            <w:r>
+              <w:rPr>
+                <w:rStyle w:val="st"/>
+              </w:rPr>
+              <w:t>lugemp</w:t>
+            </w:r>
+            <w:proofErr w:type="spellEnd"/>
+            <w:r>
+              <w:rPr>
+                <w:rStyle w:val="st"/>
+              </w:rPr>
+              <w:t>}}</w:t>
             </w:r>
           </w:p>
           <w:p>
@@ -278,15 +317,51 @@
                 <w:sz w:val="28"/>
                 <w:lang w:val="es-ES"/>
               </w:rPr>
-              <w:t>{{tipodoc}}</w:t>
-            </w:r>
+              <w:t>{{</w:t>
+            </w:r>
+            <w:proofErr w:type="spellStart"/>
             <w:r>
               <w:rPr>
                 <w:b/>
                 <w:sz w:val="28"/>
                 <w:lang w:val="es-ES"/>
               </w:rPr>
-              <w:t xml:space="preserve"> N° {{ num_pedido }}</w:t>
+              <w:t>tipodoc</w:t>
+            </w:r>
+            <w:proofErr w:type="spellEnd"/>
+            <w:r>
+              <w:rPr>
+                <w:b/>
+                <w:sz w:val="28"/>
+                <w:lang w:val="es-ES"/>
+              </w:rPr>
+              <w:t>}}</w:t>
+            </w:r>
+            <w:r>
+              <w:rPr>
+                <w:b/>
+                <w:sz w:val="28"/>
+                <w:lang w:val="es-ES"/>
+              </w:rPr>
+              <w:t xml:space="preserve"> N° {{ </w:t>
+            </w:r>
+            <w:proofErr w:type="spellStart"/>
+            <w:r>
+              <w:rPr>
+                <w:b/>
+                <w:sz w:val="28"/>
+                <w:lang w:val="es-ES"/>
+              </w:rPr>
+              <w:t>num_pedido</w:t>
+            </w:r>
+            <w:proofErr w:type="spellEnd"/>
+            <w:r>
+              <w:rPr>
+                <w:b/>
+                <w:sz w:val="28"/>
+                <w:lang w:val="es-ES"/>
+              </w:rPr>
+              <w:t xml:space="preserve"> }}</w:t>
             </w:r>
           </w:p>
         </w:tc>
@@ -335,13 +410,13 @@
               <w:tblLook w:val="04A0" w:firstRow="1" w:lastRow="0" w:firstColumn="1" w:lastColumn="0" w:noHBand="0" w:noVBand="1"/>
             </w:tblPr>
             <w:tblGrid>
-              <w:gridCol w:w="1997"/>
-              <w:gridCol w:w="3948"/>
-              <w:gridCol w:w="66"/>
-              <w:gridCol w:w="1838"/>
-              <w:gridCol w:w="1440"/>
-              <w:gridCol w:w="1889"/>
-              <w:gridCol w:w="212"/>
+              <w:gridCol w:w="2075"/>
+              <w:gridCol w:w="3629"/>
+              <w:gridCol w:w="72"/>
+              <w:gridCol w:w="1913"/>
+              <w:gridCol w:w="1503"/>
+              <w:gridCol w:w="1982"/>
+              <w:gridCol w:w="216"/>
             </w:tblGrid>
             <w:tr>
               <w:trPr>
@@ -386,7 +461,15 @@
                     <w:jc w:val="right"/>
                   </w:pPr>
                   <w:r>
-                    <w:t>{{ fectra }}</w:t>
+                    <w:t xml:space="preserve">{{ </w:t>
+                  </w:r>
+                  <w:proofErr w:type="spellStart"/>
+                  <w:r>
+                    <w:t>fectra</w:t>
+                  </w:r>
+                  <w:proofErr w:type="spellEnd"/>
+                  <w:r>
+                    <w:t xml:space="preserve"> }}</w:t>
                   </w:r>
                 </w:p>
               </w:tc>
@@ -427,7 +510,15 @@
                     <w:ind w:left="253" w:hanging="77"/>
                   </w:pPr>
                   <w:r>
-                    <w:t>{{ nomven }}</w:t>
+                    <w:t xml:space="preserve">{{ </w:t>
+                  </w:r>
+                  <w:proofErr w:type="spellStart"/>
+                  <w:r>
+                    <w:t>nomven</w:t>
+                  </w:r>
+                  <w:proofErr w:type="spellEnd"/>
+                  <w:r>
+                    <w:t xml:space="preserve"> }}</w:t>
                   </w:r>
                 </w:p>
               </w:tc>
@@ -477,7 +568,15 @@
                     </w:rPr>
                   </w:pPr>
                   <w:r>
-                    <w:t>{{ cliente }}</w:t>
+                    <w:t xml:space="preserve">{{ </w:t>
+                  </w:r>
+                  <w:proofErr w:type="spellStart"/>
+                  <w:r>
+                    <w:t>cliente</w:t>
+                  </w:r>
+                  <w:proofErr w:type="spellEnd"/>
+                  <w:r>
+                    <w:t xml:space="preserve"> }}</w:t>
                   </w:r>
                 </w:p>
               </w:tc>
@@ -520,7 +619,15 @@
                     </w:rPr>
                   </w:pPr>
                   <w:r>
-                    <w:t>{{ condiciones_pago }}</w:t>
+                    <w:t xml:space="preserve">{{ </w:t>
+                  </w:r>
+                  <w:proofErr w:type="spellStart"/>
+                  <w:r>
+                    <w:t>condiciones_pago</w:t>
+                  </w:r>
+                  <w:proofErr w:type="spellEnd"/>
+                  <w:r>
+                    <w:t xml:space="preserve"> }}</w:t>
                   </w:r>
                 </w:p>
               </w:tc>
@@ -570,7 +677,15 @@
                     </w:rPr>
                   </w:pPr>
                   <w:r>
-                    <w:t>{{ identificacion }}</w:t>
+                    <w:t xml:space="preserve">{{ </w:t>
+                  </w:r>
+                  <w:proofErr w:type="spellStart"/>
+                  <w:r>
+                    <w:t>identificacion</w:t>
+                  </w:r>
+                  <w:proofErr w:type="spellEnd"/>
+                  <w:r>
+                    <w:t xml:space="preserve"> }}</w:t>
                   </w:r>
                 </w:p>
               </w:tc>
@@ -613,7 +728,15 @@
                     </w:rPr>
                   </w:pPr>
                   <w:r>
-                    <w:t>{{ validez }}</w:t>
+                    <w:t xml:space="preserve">{{ </w:t>
+                  </w:r>
+                  <w:proofErr w:type="spellStart"/>
+                  <w:r>
+                    <w:t>validez</w:t>
+                  </w:r>
+                  <w:proofErr w:type="spellEnd"/>
+                  <w:r>
+                    <w:t xml:space="preserve"> }}</w:t>
                   </w:r>
                 </w:p>
               </w:tc>
@@ -664,7 +787,15 @@
                     </w:rPr>
                   </w:pPr>
                   <w:r>
-                    <w:t>{{ direccion }}</w:t>
+                    <w:t xml:space="preserve">{{ </w:t>
+                  </w:r>
+                  <w:proofErr w:type="spellStart"/>
+                  <w:r>
+                    <w:t>direccion</w:t>
+                  </w:r>
+                  <w:proofErr w:type="spellEnd"/>
+                  <w:r>
+                    <w:t xml:space="preserve"> }}</w:t>
                   </w:r>
                 </w:p>
               </w:tc>
@@ -710,8 +841,13 @@
                   <w:r>
                     <w:t xml:space="preserve">{{ </w:t>
                   </w:r>
-                  <w:r>
-                    <w:t xml:space="preserve">tiempo_entrega </w:t>
+                  <w:proofErr w:type="spellStart"/>
+                  <w:r>
+                    <w:t>tiempo_entrega</w:t>
+                  </w:r>
+                  <w:proofErr w:type="spellEnd"/>
+                  <w:r>
+                    <w:t xml:space="preserve"> </w:t>
                   </w:r>
                   <w:r>
                     <w:t>}}</w:t>
@@ -765,7 +901,15 @@
                     </w:rPr>
                   </w:pPr>
                   <w:r>
-                    <w:t>{{ telefono }}</w:t>
+                    <w:t xml:space="preserve">{{ </w:t>
+                  </w:r>
+                  <w:proofErr w:type="spellStart"/>
+                  <w:r>
+                    <w:t>telefono</w:t>
+                  </w:r>
+                  <w:proofErr w:type="spellEnd"/>
+                  <w:r>
+                    <w:t xml:space="preserve"> }}</w:t>
                   </w:r>
                 </w:p>
               </w:tc>
@@ -868,6 +1012,13 @@
                       <w:lang w:val="es-ES"/>
                     </w:rPr>
                   </w:pPr>
+                  <w:r>
+                    <w:rPr>
+                      <w:b/>
+                      <w:lang w:val="es-ES"/>
+                    </w:rPr>
+                    <w:t>Fecha de entrega</w:t>
+                  </w:r>
                 </w:p>
               </w:tc>
               <w:tc>
@@ -886,6 +1037,32 @@
                       <w:lang w:val="es-ES"/>
                     </w:rPr>
                   </w:pPr>
+                  <w:r>
+                    <w:rPr>
+                      <w:b/>
+                      <w:color w:val="FF0000"/>
+                      <w:lang w:val="es-ES"/>
+                    </w:rPr>
+                    <w:t xml:space="preserve">{{ </w:t>
+                  </w:r>
+                  <w:proofErr w:type="spellStart"/>
+                  <w:r>
+                    <w:rPr>
+                      <w:b/>
+                      <w:color w:val="FF0000"/>
+                      <w:lang w:val="es-ES"/>
+                    </w:rPr>
+                    <w:t>fecha_entrega</w:t>
+                  </w:r>
+                  <w:proofErr w:type="spellEnd"/>
+                  <w:r>
+                    <w:rPr>
+                      <w:b/>
+                      <w:color w:val="FF0000"/>
+                      <w:lang w:val="es-ES"/>
+                    </w:rPr>
+                    <w:t xml:space="preserve"> }}</w:t>
+                  </w:r>
                 </w:p>
               </w:tc>
             </w:tr>
@@ -1007,6 +1184,7 @@
                   <w:r>
                     <w:rPr>
                       <w:b/>
+                      <w:lang w:val="es-ES"/>
                     </w:rPr>
                     <w:t xml:space="preserve">USD </w:t>
                   </w:r>
@@ -1050,13 +1228,41 @@
                     </w:rPr>
                     <w:t>".</w:t>
                   </w:r>
+                  <w:proofErr w:type="spellStart"/>
                   <w:r>
                     <w:rPr>
                       <w:b/>
                       <w:sz w:val="18"/>
                       <w:lang w:val="es-ES"/>
                     </w:rPr>
-                    <w:t>format(total_pedido)}}</w:t>
+                    <w:t>format</w:t>
+                  </w:r>
+                  <w:proofErr w:type="spellEnd"/>
+                  <w:r>
+                    <w:rPr>
+                      <w:b/>
+                      <w:sz w:val="18"/>
+                      <w:lang w:val="es-ES"/>
+                    </w:rPr>
+                    <w:t>(</w:t>
+                  </w:r>
+                  <w:proofErr w:type="spellStart"/>
+                  <w:r>
+                    <w:rPr>
+                      <w:b/>
+                      <w:sz w:val="18"/>
+                      <w:lang w:val="es-ES"/>
+                    </w:rPr>
+                    <w:t>total_pedido</w:t>
+                  </w:r>
+                  <w:proofErr w:type="spellEnd"/>
+                  <w:r>
+                    <w:rPr>
+                      <w:b/>
+                      <w:sz w:val="18"/>
+                      <w:lang w:val="es-ES"/>
+                    </w:rPr>
+                    <w:t>)}}</w:t>
                   </w:r>
                 </w:p>
               </w:tc>
@@ -1075,6 +1281,8 @@
                       <w:lang w:val="es-ES"/>
                     </w:rPr>
                   </w:pPr>
+                  <w:bookmarkStart w:id="0" w:name="_GoBack"/>
+                  <w:bookmarkEnd w:id="0"/>
                 </w:p>
               </w:tc>
               <w:tc>
@@ -1146,15 +1354,15 @@
         <w:tblLook w:val="0020" w:firstRow="1" w:lastRow="0" w:firstColumn="0" w:lastColumn="0" w:noHBand="0" w:noVBand="0"/>
       </w:tblPr>
       <w:tblGrid>
-        <w:gridCol w:w="1749"/>
-        <w:gridCol w:w="2985"/>
+        <w:gridCol w:w="1748"/>
+        <w:gridCol w:w="2984"/>
         <w:gridCol w:w="567"/>
         <w:gridCol w:w="1120"/>
-        <w:gridCol w:w="1279"/>
+        <w:gridCol w:w="1278"/>
         <w:gridCol w:w="161"/>
-        <w:gridCol w:w="1267"/>
+        <w:gridCol w:w="1266"/>
         <w:gridCol w:w="851"/>
-        <w:gridCol w:w="1415"/>
+        <w:gridCol w:w="1414"/>
       </w:tblGrid>
       <w:tr>
         <w:trPr>
@@ -1399,7 +1607,49 @@
               <w:rPr>
                 <w:sz w:val="14"/>
               </w:rPr>
-              <w:t>{%tr for d in renglones_pedido%}</w:t>
+              <w:t>{%</w:t>
+            </w:r>
+            <w:proofErr w:type="spellStart"/>
+            <w:r>
+              <w:rPr>
+                <w:sz w:val="14"/>
+              </w:rPr>
+              <w:t>tr</w:t>
+            </w:r>
+            <w:proofErr w:type="spellEnd"/>
+            <w:r>
+              <w:rPr>
+                <w:sz w:val="14"/>
+              </w:rPr>
+              <w:t xml:space="preserve"> </w:t>
+            </w:r>
+            <w:proofErr w:type="spellStart"/>
+            <w:r>
+              <w:rPr>
+                <w:sz w:val="14"/>
+              </w:rPr>
+              <w:t>for d</w:t>
+            </w:r>
+            <w:proofErr w:type="spellEnd"/>
+            <w:r>
+              <w:rPr>
+                <w:sz w:val="14"/>
+              </w:rPr>
+              <w:t xml:space="preserve"> in </w:t>
+            </w:r>
+            <w:proofErr w:type="spellStart"/>
+            <w:r>
+              <w:rPr>
+                <w:sz w:val="14"/>
+              </w:rPr>
+              <w:t>renglones_pedido</w:t>
+            </w:r>
+            <w:proofErr w:type="spellEnd"/>
+            <w:r>
+              <w:rPr>
+                <w:sz w:val="14"/>
+              </w:rPr>
+              <w:t>%}</w:t>
             </w:r>
           </w:p>
         </w:tc>
@@ -1433,7 +1683,23 @@
                 <w:sz w:val="14"/>
                 <w:lang w:val="es-ES"/>
               </w:rPr>
-              <w:t>{{ d.codart }}</w:t>
+              <w:t xml:space="preserve">{{ </w:t>
+            </w:r>
+            <w:proofErr w:type="spellStart"/>
+            <w:r>
+              <w:rPr>
+                <w:sz w:val="14"/>
+                <w:lang w:val="es-ES"/>
+              </w:rPr>
+              <w:t>d.codart</w:t>
+            </w:r>
+            <w:proofErr w:type="spellEnd"/>
+            <w:r>
+              <w:rPr>
+                <w:sz w:val="14"/>
+                <w:lang w:val="es-ES"/>
+              </w:rPr>
+              <w:t xml:space="preserve"> }}</w:t>
             </w:r>
           </w:p>
         </w:tc>
@@ -1455,13 +1721,31 @@
                 <w:lang w:val="es-ES"/>
               </w:rPr>
             </w:pPr>
-            <w:r>
-              <w:rPr>
-                <w:sz w:val="14"/>
-                <w:lang w:val="es-ES"/>
-              </w:rPr>
-              <w:t>{{ d.nomart</w:t>
-            </w:r>
+            <w:proofErr w:type="gramStart"/>
+            <w:r>
+              <w:rPr>
+                <w:sz w:val="14"/>
+                <w:lang w:val="es-ES"/>
+              </w:rPr>
+              <w:t xml:space="preserve">{{ </w:t>
+            </w:r>
+            <w:proofErr w:type="spellStart"/>
+            <w:r>
+              <w:rPr>
+                <w:sz w:val="14"/>
+                <w:lang w:val="es-ES"/>
+              </w:rPr>
+              <w:t>d</w:t>
+            </w:r>
+            <w:proofErr w:type="gramEnd"/>
+            <w:r>
+              <w:rPr>
+                <w:sz w:val="14"/>
+                <w:lang w:val="es-ES"/>
+              </w:rPr>
+              <w:t>.nomart</w:t>
+            </w:r>
+            <w:proofErr w:type="spellEnd"/>
           </w:p>
           <w:p>
             <w:pPr>
@@ -1499,13 +1783,31 @@
                 <w:lang w:val="es-ES"/>
               </w:rPr>
             </w:pPr>
-            <w:r>
-              <w:rPr>
-                <w:sz w:val="14"/>
-                <w:lang w:val="es-ES"/>
-              </w:rPr>
-              <w:t>{{ d.coduni</w:t>
-            </w:r>
+            <w:proofErr w:type="gramStart"/>
+            <w:r>
+              <w:rPr>
+                <w:sz w:val="14"/>
+                <w:lang w:val="es-ES"/>
+              </w:rPr>
+              <w:t xml:space="preserve">{{ </w:t>
+            </w:r>
+            <w:proofErr w:type="spellStart"/>
+            <w:r>
+              <w:rPr>
+                <w:sz w:val="14"/>
+                <w:lang w:val="es-ES"/>
+              </w:rPr>
+              <w:t>d</w:t>
+            </w:r>
+            <w:proofErr w:type="gramEnd"/>
+            <w:r>
+              <w:rPr>
+                <w:sz w:val="14"/>
+                <w:lang w:val="es-ES"/>
+              </w:rPr>
+              <w:t>.coduni</w:t>
+            </w:r>
+            <w:proofErr w:type="spellEnd"/>
           </w:p>
           <w:p>
             <w:pPr>
@@ -1576,6 +1878,7 @@
               </w:rPr>
               <w:t>f"|format(</w:t>
             </w:r>
+            <w:proofErr w:type="spellStart"/>
             <w:r>
               <w:rPr>
                 <w:sz w:val="14"/>
@@ -1583,6 +1886,7 @@
               </w:rPr>
               <w:t>d.cantid</w:t>
             </w:r>
+            <w:proofErr w:type="spellEnd"/>
             <w:r>
               <w:rPr>
                 <w:sz w:val="14"/>
@@ -1653,13 +1957,23 @@
               </w:rPr>
               <w:t>".</w:t>
             </w:r>
-            <w:r>
-              <w:rPr>
-                <w:sz w:val="14"/>
-                <w:lang w:val="es-ES"/>
-              </w:rPr>
-              <w:t>format(</w:t>
-            </w:r>
+            <w:proofErr w:type="spellStart"/>
+            <w:r>
+              <w:rPr>
+                <w:sz w:val="14"/>
+                <w:lang w:val="es-ES"/>
+              </w:rPr>
+              <w:t>format</w:t>
+            </w:r>
+            <w:proofErr w:type="spellEnd"/>
+            <w:r>
+              <w:rPr>
+                <w:sz w:val="14"/>
+                <w:lang w:val="es-ES"/>
+              </w:rPr>
+              <w:t>(</w:t>
+            </w:r>
+            <w:proofErr w:type="spellStart"/>
             <w:r>
               <w:rPr>
                 <w:sz w:val="14"/>
@@ -1674,6 +1988,7 @@
               </w:rPr>
               <w:t>preuni</w:t>
             </w:r>
+            <w:proofErr w:type="spellEnd"/>
             <w:r>
               <w:rPr>
                 <w:sz w:val="14"/>
@@ -1715,7 +2030,23 @@
                 <w:sz w:val="14"/>
                 <w:lang w:val="es-ES"/>
               </w:rPr>
-              <w:t>{{ d.num_docs }}</w:t>
+              <w:t xml:space="preserve">{{ </w:t>
+            </w:r>
+            <w:proofErr w:type="spellStart"/>
+            <w:r>
+              <w:rPr>
+                <w:sz w:val="14"/>
+                <w:lang w:val="es-ES"/>
+              </w:rPr>
+              <w:t>d.num_docs</w:t>
+            </w:r>
+            <w:proofErr w:type="spellEnd"/>
+            <w:r>
+              <w:rPr>
+                <w:sz w:val="14"/>
+                <w:lang w:val="es-ES"/>
+              </w:rPr>
+              <w:t xml:space="preserve"> }}</w:t>
             </w:r>
           </w:p>
         </w:tc>
@@ -1762,6 +2093,7 @@
               </w:rPr>
               <w:t>{:,.2f}</w:t>
             </w:r>
+            <w:proofErr w:type="gramStart"/>
             <w:r>
               <w:rPr>
                 <w:sz w:val="14"/>
@@ -1769,13 +2101,32 @@
               </w:rPr>
               <w:t>".</w:t>
             </w:r>
-            <w:r>
-              <w:rPr>
-                <w:sz w:val="14"/>
-                <w:lang w:val="es-ES"/>
-              </w:rPr>
-              <w:t>format(d.totren</w:t>
-            </w:r>
+            <w:proofErr w:type="spellStart"/>
+            <w:r>
+              <w:rPr>
+                <w:sz w:val="14"/>
+                <w:lang w:val="es-ES"/>
+              </w:rPr>
+              <w:t>format</w:t>
+            </w:r>
+            <w:proofErr w:type="spellEnd"/>
+            <w:proofErr w:type="gramEnd"/>
+            <w:r>
+              <w:rPr>
+                <w:sz w:val="14"/>
+                <w:lang w:val="es-ES"/>
+              </w:rPr>
+              <w:t>(</w:t>
+            </w:r>
+            <w:proofErr w:type="spellStart"/>
+            <w:r>
+              <w:rPr>
+                <w:sz w:val="14"/>
+                <w:lang w:val="es-ES"/>
+              </w:rPr>
+              <w:t>d.totren</w:t>
+            </w:r>
+            <w:proofErr w:type="spellEnd"/>
             <w:r>
               <w:rPr>
                 <w:sz w:val="14"/>
@@ -1830,14 +2181,32 @@
                 <w:sz w:val="14"/>
                 <w:lang w:val="es-ES"/>
               </w:rPr>
-              <w:t xml:space="preserve">{%tr </w:t>
-            </w:r>
+              <w:t>{%</w:t>
+            </w:r>
+            <w:proofErr w:type="spellStart"/>
+            <w:r>
+              <w:rPr>
+                <w:sz w:val="14"/>
+                <w:lang w:val="es-ES"/>
+              </w:rPr>
+              <w:t>tr</w:t>
+            </w:r>
+            <w:proofErr w:type="spellEnd"/>
+            <w:r>
+              <w:rPr>
+                <w:sz w:val="14"/>
+                <w:lang w:val="es-ES"/>
+              </w:rPr>
+              <w:t xml:space="preserve"> </w:t>
+            </w:r>
+            <w:proofErr w:type="spellStart"/>
             <w:r>
               <w:rPr>
                 <w:lang w:val="es-ES"/>
               </w:rPr>
               <w:t>endfor</w:t>
             </w:r>
+            <w:proofErr w:type="spellEnd"/>
             <w:r>
               <w:rPr>
                 <w:sz w:val="14"/>
@@ -1949,13 +2318,31 @@
               </w:rPr>
               <w:t>{:,.2f}".</w:t>
             </w:r>
+            <w:proofErr w:type="spellStart"/>
             <w:r>
               <w:rPr>
                 <w:sz w:val="16"/>
                 <w:lang w:val="es-ES"/>
               </w:rPr>
-              <w:t>format(totnet</w:t>
-            </w:r>
+              <w:t>format</w:t>
+            </w:r>
+            <w:proofErr w:type="spellEnd"/>
+            <w:r>
+              <w:rPr>
+                <w:sz w:val="16"/>
+                <w:lang w:val="es-ES"/>
+              </w:rPr>
+              <w:t>(</w:t>
+            </w:r>
+            <w:proofErr w:type="spellStart"/>
+            <w:r>
+              <w:rPr>
+                <w:sz w:val="16"/>
+                <w:lang w:val="es-ES"/>
+              </w:rPr>
+              <w:t>totnet</w:t>
+            </w:r>
+            <w:proofErr w:type="spellEnd"/>
             <w:r>
               <w:rPr>
                 <w:sz w:val="16"/>
@@ -2096,13 +2483,31 @@
               </w:rPr>
               <w:t>:,.2f}".</w:t>
             </w:r>
+            <w:proofErr w:type="spellStart"/>
             <w:r>
               <w:rPr>
                 <w:sz w:val="16"/>
                 <w:lang w:val="es-ES"/>
               </w:rPr>
-              <w:t>format(iva_cantidad</w:t>
-            </w:r>
+              <w:t>format</w:t>
+            </w:r>
+            <w:proofErr w:type="spellEnd"/>
+            <w:r>
+              <w:rPr>
+                <w:sz w:val="16"/>
+                <w:lang w:val="es-ES"/>
+              </w:rPr>
+              <w:t>(</w:t>
+            </w:r>
+            <w:proofErr w:type="spellStart"/>
+            <w:r>
+              <w:rPr>
+                <w:sz w:val="16"/>
+                <w:lang w:val="es-ES"/>
+              </w:rPr>
+              <w:t>iva_cantidad</w:t>
+            </w:r>
+            <w:proofErr w:type="spellEnd"/>
             <w:r>
               <w:rPr>
                 <w:sz w:val="16"/>
@@ -2209,6 +2614,7 @@
               <w:jc w:val="center"/>
               <w:rPr>
                 <w:b/>
+                <w:lang w:val="es-ES"/>
               </w:rPr>
             </w:pPr>
             <w:r>
@@ -2251,13 +2657,41 @@
               </w:rPr>
               <w:t>".</w:t>
             </w:r>
+            <w:proofErr w:type="spellStart"/>
             <w:r>
               <w:rPr>
                 <w:b/>
                 <w:sz w:val="18"/>
                 <w:lang w:val="es-ES"/>
               </w:rPr>
-              <w:t>format(total_pedido)}}</w:t>
+              <w:t>format</w:t>
+            </w:r>
+            <w:proofErr w:type="spellEnd"/>
+            <w:r>
+              <w:rPr>
+                <w:b/>
+                <w:sz w:val="18"/>
+                <w:lang w:val="es-ES"/>
+              </w:rPr>
+              <w:t>(</w:t>
+            </w:r>
+            <w:proofErr w:type="spellStart"/>
+            <w:r>
+              <w:rPr>
+                <w:b/>
+                <w:sz w:val="18"/>
+                <w:lang w:val="es-ES"/>
+              </w:rPr>
+              <w:t>total_pedido</w:t>
+            </w:r>
+            <w:proofErr w:type="spellEnd"/>
+            <w:r>
+              <w:rPr>
+                <w:b/>
+                <w:sz w:val="18"/>
+                <w:lang w:val="es-ES"/>
+              </w:rPr>
+              <w:t>)}}</w:t>
             </w:r>
           </w:p>
         </w:tc>
@@ -2341,12 +2775,14 @@
               <w:rPr>
                 <w:b/>
                 <w:sz w:val="14"/>
+                <w:lang w:val="es-ES"/>
               </w:rPr>
             </w:pPr>
             <w:r>
               <w:rPr>
                 <w:b/>
                 <w:sz w:val="14"/>
+                <w:lang w:val="es-ES"/>
               </w:rPr>
               <w:t>OBSERVACION</w:t>
             </w:r>
@@ -2354,6 +2790,7 @@
               <w:rPr>
                 <w:b/>
                 <w:sz w:val="14"/>
+                <w:lang w:val="es-ES"/>
               </w:rPr>
               <w:t>ES</w:t>
             </w:r>
@@ -2361,6 +2798,7 @@
               <w:rPr>
                 <w:b/>
                 <w:sz w:val="14"/>
+                <w:lang w:val="es-ES"/>
               </w:rPr>
               <w:t>:</w:t>
             </w:r>
@@ -2368,6 +2806,7 @@
               <w:rPr>
                 <w:b/>
                 <w:sz w:val="14"/>
+                <w:lang w:val="es-ES"/>
               </w:rPr>
               <w:t xml:space="preserve"> </w:t>
             </w:r>
@@ -2378,23 +2817,31 @@
               <w:jc w:val="left"/>
               <w:rPr>
                 <w:sz w:val="14"/>
-              </w:rPr>
-            </w:pPr>
-            <w:r>
-              <w:rPr>
-                <w:sz w:val="14"/>
+                <w:lang w:val="es-ES"/>
+              </w:rPr>
+            </w:pPr>
+            <w:proofErr w:type="gramStart"/>
+            <w:r>
+              <w:rPr>
+                <w:sz w:val="14"/>
+                <w:lang w:val="es-ES"/>
               </w:rPr>
               <w:t xml:space="preserve">{{ </w:t>
             </w:r>
-            <w:r>
-              <w:rPr>
-                <w:sz w:val="14"/>
+            <w:proofErr w:type="spellStart"/>
+            <w:r>
+              <w:rPr>
+                <w:sz w:val="14"/>
+                <w:lang w:val="es-ES"/>
               </w:rPr>
               <w:t>observ</w:t>
             </w:r>
-            <w:r>
-              <w:rPr>
-                <w:sz w:val="14"/>
+            <w:proofErr w:type="spellEnd"/>
+            <w:proofErr w:type="gramEnd"/>
+            <w:r>
+              <w:rPr>
+                <w:sz w:val="14"/>
+                <w:lang w:val="es-ES"/>
               </w:rPr>
               <w:t xml:space="preserve"> }}</w:t>
             </w:r>
@@ -2405,6 +2852,7 @@
               <w:jc w:val="left"/>
               <w:rPr>
                 <w:sz w:val="14"/>
+                <w:lang w:val="es-ES"/>
               </w:rPr>
             </w:pPr>
           </w:p>
@@ -2414,6 +2862,7 @@
               <w:jc w:val="left"/>
               <w:rPr>
                 <w:sz w:val="14"/>
+                <w:lang w:val="es-ES"/>
               </w:rPr>
             </w:pPr>
           </w:p>
@@ -2423,6 +2872,7 @@
               <w:jc w:val="left"/>
               <w:rPr>
                 <w:sz w:val="14"/>
+                <w:lang w:val="es-ES"/>
               </w:rPr>
             </w:pPr>
           </w:p>
@@ -2432,6 +2882,7 @@
               <w:jc w:val="left"/>
               <w:rPr>
                 <w:sz w:val="14"/>
+                <w:lang w:val="es-ES"/>
               </w:rPr>
             </w:pPr>
           </w:p>
@@ -2441,6 +2892,7 @@
               <w:jc w:val="left"/>
               <w:rPr>
                 <w:sz w:val="14"/>
+                <w:lang w:val="es-ES"/>
               </w:rPr>
             </w:pPr>
           </w:p>
@@ -2450,6 +2902,7 @@
               <w:jc w:val="left"/>
               <w:rPr>
                 <w:sz w:val="14"/>
+                <w:lang w:val="es-ES"/>
               </w:rPr>
             </w:pPr>
           </w:p>
@@ -2459,13 +2912,13 @@
               <w:jc w:val="left"/>
               <w:rPr>
                 <w:sz w:val="14"/>
+                <w:lang w:val="es-ES"/>
               </w:rPr>
             </w:pPr>
             <w:r>
               <w:rPr>
                 <w:noProof/>
                 <w:sz w:val="14"/>
-                <w:lang w:val="es-EC" w:eastAsia="es-EC"/>
               </w:rPr>
               <mc:AlternateContent>
                 <mc:Choice Requires="wps">
@@ -2531,7 +2984,6 @@
               <w:rPr>
                 <w:noProof/>
                 <w:sz w:val="14"/>
-                <w:lang w:val="es-EC" w:eastAsia="es-EC"/>
               </w:rPr>
               <mc:AlternateContent>
                 <mc:Choice Requires="wps">
@@ -2600,7 +3052,6 @@
               <w:rPr>
                 <w:noProof/>
                 <w:sz w:val="14"/>
-                <w:lang w:val="es-EC" w:eastAsia="es-EC"/>
               </w:rPr>
               <mc:AlternateContent>
                 <mc:Choice Requires="wps">
@@ -2663,7 +3114,6 @@
               <w:rPr>
                 <w:noProof/>
                 <w:sz w:val="14"/>
-                <w:lang w:val="es-EC" w:eastAsia="es-EC"/>
               </w:rPr>
               <mc:AlternateContent>
                 <mc:Choice Requires="wps">
@@ -2733,53 +3183,62 @@
               <w:rPr>
                 <w:b/>
                 <w:sz w:val="14"/>
-              </w:rPr>
-            </w:pPr>
-            <w:r>
-              <w:rPr>
-                <w:sz w:val="14"/>
+                <w:lang w:val="es-ES"/>
+              </w:rPr>
+            </w:pPr>
+            <w:r>
+              <w:rPr>
+                <w:sz w:val="14"/>
+                <w:lang w:val="es-ES"/>
               </w:rPr>
               <w:t xml:space="preserve">     </w:t>
             </w:r>
             <w:r>
               <w:rPr>
                 <w:sz w:val="14"/>
+                <w:lang w:val="es-ES"/>
               </w:rPr>
               <w:t xml:space="preserve">ELABORADO POR            </w:t>
             </w:r>
             <w:r>
               <w:rPr>
                 <w:sz w:val="14"/>
+                <w:lang w:val="es-ES"/>
               </w:rPr>
               <w:t xml:space="preserve">    </w:t>
             </w:r>
             <w:r>
               <w:rPr>
                 <w:sz w:val="14"/>
+                <w:lang w:val="es-ES"/>
               </w:rPr>
               <w:t xml:space="preserve">      SOLICITADO POR                  </w:t>
             </w:r>
             <w:r>
               <w:rPr>
                 <w:sz w:val="14"/>
+                <w:lang w:val="es-ES"/>
               </w:rPr>
               <w:t xml:space="preserve">        </w:t>
             </w:r>
             <w:r>
               <w:rPr>
                 <w:sz w:val="14"/>
+                <w:lang w:val="es-ES"/>
               </w:rPr>
               <w:t xml:space="preserve">APROBADO POR                  </w:t>
             </w:r>
             <w:r>
               <w:rPr>
                 <w:sz w:val="14"/>
+                <w:lang w:val="es-ES"/>
               </w:rPr>
               <w:t xml:space="preserve">       </w:t>
             </w:r>
             <w:r>
               <w:rPr>
                 <w:sz w:val="14"/>
+                <w:lang w:val="es-ES"/>
               </w:rPr>
               <w:t xml:space="preserve"> REVISADO POR</w:t>
             </w:r>
@@ -2791,6 +3250,9 @@
       <w:pPr>
         <w:pStyle w:val="ThankYou"/>
         <w:jc w:val="left"/>
+        <w:rPr>
+          <w:lang w:val="es-ES"/>
+        </w:rPr>
       </w:pPr>
     </w:p>
     <w:sectPr>
@@ -2810,7 +3272,7 @@
 </file>
 
 <file path=word/endnotes.xml><?xml version="1.0" encoding="utf-8"?>
-<w:endnotes xmlns:wpc="http://schemas.microsoft.com/office/word/2010/wordprocessingCanvas" xmlns:mc="http://schemas.openxmlformats.org/markup-compatibility/2006" xmlns:o="urn:schemas-microsoft-com:office:office" xmlns:r="http://schemas.openxmlformats.org/officeDocument/2006/relationships" xmlns:m="http://schemas.openxmlformats.org/officeDocument/2006/math" xmlns:v="urn:schemas-microsoft-com:vml" xmlns:wp14="http://schemas.microsoft.com/office/word/2010/wordprocessingDrawing" xmlns:wp="http://schemas.openxmlformats.org/drawingml/2006/wordprocessingDrawing" xmlns:w10="urn:schemas-microsoft-com:office:word" xmlns:w="http://schemas.openxmlformats.org/wordprocessingml/2006/main" xmlns:w14="http://schemas.microsoft.com/office/word/2010/wordml" xmlns:w15="http://schemas.microsoft.com/office/word/2012/wordml" xmlns:wpg="http://schemas.microsoft.com/office/word/2010/wordprocessingGroup" xmlns:wpi="http://schemas.microsoft.com/office/word/2010/wordprocessingInk" xmlns:wne="http://schemas.microsoft.com/office/word/2006/wordml" xmlns:wps="http://schemas.microsoft.com/office/word/2010/wordprocessingShape" mc:Ignorable="w14 w15 wp14">
+<w:endnotes xmlns:wpc="http://schemas.microsoft.com/office/word/2010/wordprocessingCanvas" xmlns:cx="http://schemas.microsoft.com/office/drawing/2014/chartex" xmlns:cx1="http://schemas.microsoft.com/office/drawing/2015/9/8/chartex" xmlns:mc="http://schemas.openxmlformats.org/markup-compatibility/2006" xmlns:o="urn:schemas-microsoft-com:office:office" xmlns:r="http://schemas.openxmlformats.org/officeDocument/2006/relationships" xmlns:m="http://schemas.openxmlformats.org/officeDocument/2006/math" xmlns:v="urn:schemas-microsoft-com:vml" xmlns:wp14="http://schemas.microsoft.com/office/word/2010/wordprocessingDrawing" xmlns:wp="http://schemas.openxmlformats.org/drawingml/2006/wordprocessingDrawing" xmlns:w10="urn:schemas-microsoft-com:office:word" xmlns:w="http://schemas.openxmlformats.org/wordprocessingml/2006/main" xmlns:w14="http://schemas.microsoft.com/office/word/2010/wordml" xmlns:w15="http://schemas.microsoft.com/office/word/2012/wordml" xmlns:w16se="http://schemas.microsoft.com/office/word/2015/wordml/symex" xmlns:wpg="http://schemas.microsoft.com/office/word/2010/wordprocessingGroup" xmlns:wpi="http://schemas.microsoft.com/office/word/2010/wordprocessingInk" xmlns:wne="http://schemas.microsoft.com/office/word/2006/wordml" xmlns:wps="http://schemas.microsoft.com/office/word/2010/wordprocessingShape" mc:Ignorable="w14 w15 w16se wp14">
   <w:endnote w:type="separator" w:id="-1">
     <w:p>
       <w:pPr>
@@ -2835,7 +3297,7 @@
 </file>
 
 <file path=word/footer1.xml><?xml version="1.0" encoding="utf-8"?>
-<w:ftr xmlns:wpc="http://schemas.microsoft.com/office/word/2010/wordprocessingCanvas" xmlns:mc="http://schemas.openxmlformats.org/markup-compatibility/2006" xmlns:o="urn:schemas-microsoft-com:office:office" xmlns:r="http://schemas.openxmlformats.org/officeDocument/2006/relationships" xmlns:m="http://schemas.openxmlformats.org/officeDocument/2006/math" xmlns:v="urn:schemas-microsoft-com:vml" xmlns:wp14="http://schemas.microsoft.com/office/word/2010/wordprocessingDrawing" xmlns:wp="http://schemas.openxmlformats.org/drawingml/2006/wordprocessingDrawing" xmlns:w10="urn:schemas-microsoft-com:office:word" xmlns:w="http://schemas.openxmlformats.org/wordprocessingml/2006/main" xmlns:w14="http://schemas.microsoft.com/office/word/2010/wordml" xmlns:w15="http://schemas.microsoft.com/office/word/2012/wordml" xmlns:wpg="http://schemas.microsoft.com/office/word/2010/wordprocessingGroup" xmlns:wpi="http://schemas.microsoft.com/office/word/2010/wordprocessingInk" xmlns:wne="http://schemas.microsoft.com/office/word/2006/wordml" xmlns:wps="http://schemas.microsoft.com/office/word/2010/wordprocessingShape" mc:Ignorable="w14 w15 wp14">
+<w:ftr xmlns:wpc="http://schemas.microsoft.com/office/word/2010/wordprocessingCanvas" xmlns:cx="http://schemas.microsoft.com/office/drawing/2014/chartex" xmlns:cx1="http://schemas.microsoft.com/office/drawing/2015/9/8/chartex" xmlns:mc="http://schemas.openxmlformats.org/markup-compatibility/2006" xmlns:o="urn:schemas-microsoft-com:office:office" xmlns:r="http://schemas.openxmlformats.org/officeDocument/2006/relationships" xmlns:m="http://schemas.openxmlformats.org/officeDocument/2006/math" xmlns:v="urn:schemas-microsoft-com:vml" xmlns:wp14="http://schemas.microsoft.com/office/word/2010/wordprocessingDrawing" xmlns:wp="http://schemas.openxmlformats.org/drawingml/2006/wordprocessingDrawing" xmlns:w10="urn:schemas-microsoft-com:office:word" xmlns:w="http://schemas.openxmlformats.org/wordprocessingml/2006/main" xmlns:w14="http://schemas.microsoft.com/office/word/2010/wordml" xmlns:w15="http://schemas.microsoft.com/office/word/2012/wordml" xmlns:w16se="http://schemas.microsoft.com/office/word/2015/wordml/symex" xmlns:wpg="http://schemas.microsoft.com/office/word/2010/wordprocessingGroup" xmlns:wpi="http://schemas.microsoft.com/office/word/2010/wordprocessingInk" xmlns:wne="http://schemas.microsoft.com/office/word/2006/wordml" xmlns:wps="http://schemas.microsoft.com/office/word/2010/wordprocessingShape" mc:Ignorable="w14 w15 w16se wp14">
   <w:p>
     <w:pPr>
       <w:pStyle w:val="Piedepgina"/>
@@ -2845,7 +3307,7 @@
 </file>
 
 <file path=word/footer2.xml><?xml version="1.0" encoding="utf-8"?>
-<w:ftr xmlns:wpc="http://schemas.microsoft.com/office/word/2010/wordprocessingCanvas" xmlns:mc="http://schemas.openxmlformats.org/markup-compatibility/2006" xmlns:o="urn:schemas-microsoft-com:office:office" xmlns:r="http://schemas.openxmlformats.org/officeDocument/2006/relationships" xmlns:m="http://schemas.openxmlformats.org/officeDocument/2006/math" xmlns:v="urn:schemas-microsoft-com:vml" xmlns:wp14="http://schemas.microsoft.com/office/word/2010/wordprocessingDrawing" xmlns:wp="http://schemas.openxmlformats.org/drawingml/2006/wordprocessingDrawing" xmlns:w10="urn:schemas-microsoft-com:office:word" xmlns:w="http://schemas.openxmlformats.org/wordprocessingml/2006/main" xmlns:w14="http://schemas.microsoft.com/office/word/2010/wordml" xmlns:w15="http://schemas.microsoft.com/office/word/2012/wordml" xmlns:wpg="http://schemas.microsoft.com/office/word/2010/wordprocessingGroup" xmlns:wpi="http://schemas.microsoft.com/office/word/2010/wordprocessingInk" xmlns:wne="http://schemas.microsoft.com/office/word/2006/wordml" xmlns:wps="http://schemas.microsoft.com/office/word/2010/wordprocessingShape" mc:Ignorable="w14 w15 wp14">
+<w:ftr xmlns:wpc="http://schemas.microsoft.com/office/word/2010/wordprocessingCanvas" xmlns:cx="http://schemas.microsoft.com/office/drawing/2014/chartex" xmlns:cx1="http://schemas.microsoft.com/office/drawing/2015/9/8/chartex" xmlns:mc="http://schemas.openxmlformats.org/markup-compatibility/2006" xmlns:o="urn:schemas-microsoft-com:office:office" xmlns:r="http://schemas.openxmlformats.org/officeDocument/2006/relationships" xmlns:m="http://schemas.openxmlformats.org/officeDocument/2006/math" xmlns:v="urn:schemas-microsoft-com:vml" xmlns:wp14="http://schemas.microsoft.com/office/word/2010/wordprocessingDrawing" xmlns:wp="http://schemas.openxmlformats.org/drawingml/2006/wordprocessingDrawing" xmlns:w10="urn:schemas-microsoft-com:office:word" xmlns:w="http://schemas.openxmlformats.org/wordprocessingml/2006/main" xmlns:w14="http://schemas.microsoft.com/office/word/2010/wordml" xmlns:w15="http://schemas.microsoft.com/office/word/2012/wordml" xmlns:w16se="http://schemas.microsoft.com/office/word/2015/wordml/symex" xmlns:wpg="http://schemas.microsoft.com/office/word/2010/wordprocessingGroup" xmlns:wpi="http://schemas.microsoft.com/office/word/2010/wordprocessingInk" xmlns:wne="http://schemas.microsoft.com/office/word/2006/wordml" xmlns:wps="http://schemas.microsoft.com/office/word/2010/wordprocessingShape" mc:Ignorable="w14 w15 w16se wp14">
   <w:p>
     <w:pPr>
       <w:jc w:val="center"/>
@@ -2884,8 +3346,19 @@
         <w:u w:val="single"/>
         <w:lang w:val="es-ES"/>
       </w:rPr>
-      <w:t>IACI Solutions</w:t>
+      <w:t xml:space="preserve">IACI </w:t>
     </w:r>
+    <w:proofErr w:type="spellStart"/>
+    <w:r>
+      <w:rPr>
+        <w:b/>
+        <w:color w:val="808080" w:themeColor="background1" w:themeShade="80"/>
+        <w:u w:val="single"/>
+        <w:lang w:val="es-ES"/>
+      </w:rPr>
+      <w:t>Solutions</w:t>
+    </w:r>
+    <w:proofErr w:type="spellEnd"/>
     <w:r>
       <w:rPr>
         <w:color w:val="808080" w:themeColor="background1" w:themeShade="80"/>
@@ -2901,6 +3374,7 @@
       </w:rPr>
       <w:t>Teléfono</w:t>
     </w:r>
+    <w:proofErr w:type="gramStart"/>
     <w:r>
       <w:rPr>
         <w:color w:val="808080" w:themeColor="background1" w:themeShade="80"/>
@@ -2919,14 +3393,22 @@
         <w:color w:val="808080" w:themeColor="background1" w:themeShade="80"/>
         <w:lang w:val="es-ES"/>
       </w:rPr>
-      <w:t>(02) 601-4727</w:t>
+      <w:t>(</w:t>
+    </w:r>
+    <w:proofErr w:type="gramEnd"/>
+    <w:r>
+      <w:rPr>
+        <w:color w:val="808080" w:themeColor="background1" w:themeShade="80"/>
+        <w:lang w:val="es-ES"/>
+      </w:rPr>
+      <w:t>02) 601-4727</w:t>
     </w:r>
   </w:p>
 </w:ftr>
 </file>
 
 <file path=word/footer3.xml><?xml version="1.0" encoding="utf-8"?>
-<w:ftr xmlns:wpc="http://schemas.microsoft.com/office/word/2010/wordprocessingCanvas" xmlns:mc="http://schemas.openxmlformats.org/markup-compatibility/2006" xmlns:o="urn:schemas-microsoft-com:office:office" xmlns:r="http://schemas.openxmlformats.org/officeDocument/2006/relationships" xmlns:m="http://schemas.openxmlformats.org/officeDocument/2006/math" xmlns:v="urn:schemas-microsoft-com:vml" xmlns:wp14="http://schemas.microsoft.com/office/word/2010/wordprocessingDrawing" xmlns:wp="http://schemas.openxmlformats.org/drawingml/2006/wordprocessingDrawing" xmlns:w10="urn:schemas-microsoft-com:office:word" xmlns:w="http://schemas.openxmlformats.org/wordprocessingml/2006/main" xmlns:w14="http://schemas.microsoft.com/office/word/2010/wordml" xmlns:w15="http://schemas.microsoft.com/office/word/2012/wordml" xmlns:wpg="http://schemas.microsoft.com/office/word/2010/wordprocessingGroup" xmlns:wpi="http://schemas.microsoft.com/office/word/2010/wordprocessingInk" xmlns:wne="http://schemas.microsoft.com/office/word/2006/wordml" xmlns:wps="http://schemas.microsoft.com/office/word/2010/wordprocessingShape" mc:Ignorable="w14 w15 wp14">
+<w:ftr xmlns:wpc="http://schemas.microsoft.com/office/word/2010/wordprocessingCanvas" xmlns:cx="http://schemas.microsoft.com/office/drawing/2014/chartex" xmlns:cx1="http://schemas.microsoft.com/office/drawing/2015/9/8/chartex" xmlns:mc="http://schemas.openxmlformats.org/markup-compatibility/2006" xmlns:o="urn:schemas-microsoft-com:office:office" xmlns:r="http://schemas.openxmlformats.org/officeDocument/2006/relationships" xmlns:m="http://schemas.openxmlformats.org/officeDocument/2006/math" xmlns:v="urn:schemas-microsoft-com:vml" xmlns:wp14="http://schemas.microsoft.com/office/word/2010/wordprocessingDrawing" xmlns:wp="http://schemas.openxmlformats.org/drawingml/2006/wordprocessingDrawing" xmlns:w10="urn:schemas-microsoft-com:office:word" xmlns:w="http://schemas.openxmlformats.org/wordprocessingml/2006/main" xmlns:w14="http://schemas.microsoft.com/office/word/2010/wordml" xmlns:w15="http://schemas.microsoft.com/office/word/2012/wordml" xmlns:w16se="http://schemas.microsoft.com/office/word/2015/wordml/symex" xmlns:wpg="http://schemas.microsoft.com/office/word/2010/wordprocessingGroup" xmlns:wpi="http://schemas.microsoft.com/office/word/2010/wordprocessingInk" xmlns:wne="http://schemas.microsoft.com/office/word/2006/wordml" xmlns:wps="http://schemas.microsoft.com/office/word/2010/wordprocessingShape" mc:Ignorable="w14 w15 w16se wp14">
   <w:p>
     <w:pPr>
       <w:pStyle w:val="Piedepgina"/>
@@ -2936,7 +3418,7 @@
 </file>
 
 <file path=word/footnotes.xml><?xml version="1.0" encoding="utf-8"?>
-<w:footnotes xmlns:wpc="http://schemas.microsoft.com/office/word/2010/wordprocessingCanvas" xmlns:mc="http://schemas.openxmlformats.org/markup-compatibility/2006" xmlns:o="urn:schemas-microsoft-com:office:office" xmlns:r="http://schemas.openxmlformats.org/officeDocument/2006/relationships" xmlns:m="http://schemas.openxmlformats.org/officeDocument/2006/math" xmlns:v="urn:schemas-microsoft-com:vml" xmlns:wp14="http://schemas.microsoft.com/office/word/2010/wordprocessingDrawing" xmlns:wp="http://schemas.openxmlformats.org/drawingml/2006/wordprocessingDrawing" xmlns:w10="urn:schemas-microsoft-com:office:word" xmlns:w="http://schemas.openxmlformats.org/wordprocessingml/2006/main" xmlns:w14="http://schemas.microsoft.com/office/word/2010/wordml" xmlns:w15="http://schemas.microsoft.com/office/word/2012/wordml" xmlns:wpg="http://schemas.microsoft.com/office/word/2010/wordprocessingGroup" xmlns:wpi="http://schemas.microsoft.com/office/word/2010/wordprocessingInk" xmlns:wne="http://schemas.microsoft.com/office/word/2006/wordml" xmlns:wps="http://schemas.microsoft.com/office/word/2010/wordprocessingShape" mc:Ignorable="w14 w15 wp14">
+<w:footnotes xmlns:wpc="http://schemas.microsoft.com/office/word/2010/wordprocessingCanvas" xmlns:cx="http://schemas.microsoft.com/office/drawing/2014/chartex" xmlns:cx1="http://schemas.microsoft.com/office/drawing/2015/9/8/chartex" xmlns:mc="http://schemas.openxmlformats.org/markup-compatibility/2006" xmlns:o="urn:schemas-microsoft-com:office:office" xmlns:r="http://schemas.openxmlformats.org/officeDocument/2006/relationships" xmlns:m="http://schemas.openxmlformats.org/officeDocument/2006/math" xmlns:v="urn:schemas-microsoft-com:vml" xmlns:wp14="http://schemas.microsoft.com/office/word/2010/wordprocessingDrawing" xmlns:wp="http://schemas.openxmlformats.org/drawingml/2006/wordprocessingDrawing" xmlns:w10="urn:schemas-microsoft-com:office:word" xmlns:w="http://schemas.openxmlformats.org/wordprocessingml/2006/main" xmlns:w14="http://schemas.microsoft.com/office/word/2010/wordml" xmlns:w15="http://schemas.microsoft.com/office/word/2012/wordml" xmlns:w16se="http://schemas.microsoft.com/office/word/2015/wordml/symex" xmlns:wpg="http://schemas.microsoft.com/office/word/2010/wordprocessingGroup" xmlns:wpi="http://schemas.microsoft.com/office/word/2010/wordprocessingInk" xmlns:wne="http://schemas.microsoft.com/office/word/2006/wordml" xmlns:wps="http://schemas.microsoft.com/office/word/2010/wordprocessingShape" mc:Ignorable="w14 w15 w16se wp14">
   <w:footnote w:type="separator" w:id="-1">
     <w:p>
       <w:pPr>
@@ -2961,7 +3443,7 @@
 </file>
 
 <file path=word/header1.xml><?xml version="1.0" encoding="utf-8"?>
-<w:hdr xmlns:wpc="http://schemas.microsoft.com/office/word/2010/wordprocessingCanvas" xmlns:mc="http://schemas.openxmlformats.org/markup-compatibility/2006" xmlns:o="urn:schemas-microsoft-com:office:office" xmlns:r="http://schemas.openxmlformats.org/officeDocument/2006/relationships" xmlns:m="http://schemas.openxmlformats.org/officeDocument/2006/math" xmlns:v="urn:schemas-microsoft-com:vml" xmlns:wp14="http://schemas.microsoft.com/office/word/2010/wordprocessingDrawing" xmlns:wp="http://schemas.openxmlformats.org/drawingml/2006/wordprocessingDrawing" xmlns:w10="urn:schemas-microsoft-com:office:word" xmlns:w="http://schemas.openxmlformats.org/wordprocessingml/2006/main" xmlns:w14="http://schemas.microsoft.com/office/word/2010/wordml" xmlns:w15="http://schemas.microsoft.com/office/word/2012/wordml" xmlns:wpg="http://schemas.microsoft.com/office/word/2010/wordprocessingGroup" xmlns:wpi="http://schemas.microsoft.com/office/word/2010/wordprocessingInk" xmlns:wne="http://schemas.microsoft.com/office/word/2006/wordml" xmlns:wps="http://schemas.microsoft.com/office/word/2010/wordprocessingShape" mc:Ignorable="w14 w15 wp14">
+<w:hdr xmlns:wpc="http://schemas.microsoft.com/office/word/2010/wordprocessingCanvas" xmlns:cx="http://schemas.microsoft.com/office/drawing/2014/chartex" xmlns:cx1="http://schemas.microsoft.com/office/drawing/2015/9/8/chartex" xmlns:mc="http://schemas.openxmlformats.org/markup-compatibility/2006" xmlns:o="urn:schemas-microsoft-com:office:office" xmlns:r="http://schemas.openxmlformats.org/officeDocument/2006/relationships" xmlns:m="http://schemas.openxmlformats.org/officeDocument/2006/math" xmlns:v="urn:schemas-microsoft-com:vml" xmlns:wp14="http://schemas.microsoft.com/office/word/2010/wordprocessingDrawing" xmlns:wp="http://schemas.openxmlformats.org/drawingml/2006/wordprocessingDrawing" xmlns:w10="urn:schemas-microsoft-com:office:word" xmlns:w="http://schemas.openxmlformats.org/wordprocessingml/2006/main" xmlns:w14="http://schemas.microsoft.com/office/word/2010/wordml" xmlns:w15="http://schemas.microsoft.com/office/word/2012/wordml" xmlns:w16se="http://schemas.microsoft.com/office/word/2015/wordml/symex" xmlns:wpg="http://schemas.microsoft.com/office/word/2010/wordprocessingGroup" xmlns:wpi="http://schemas.microsoft.com/office/word/2010/wordprocessingInk" xmlns:wne="http://schemas.microsoft.com/office/word/2006/wordml" xmlns:wps="http://schemas.microsoft.com/office/word/2010/wordprocessingShape" mc:Ignorable="w14 w15 w16se wp14">
   <w:p>
     <w:pPr>
       <w:pStyle w:val="Encabezado"/>
@@ -2971,7 +3453,7 @@
 </file>
 
 <file path=word/header2.xml><?xml version="1.0" encoding="utf-8"?>
-<w:hdr xmlns:wpc="http://schemas.microsoft.com/office/word/2010/wordprocessingCanvas" xmlns:mc="http://schemas.openxmlformats.org/markup-compatibility/2006" xmlns:o="urn:schemas-microsoft-com:office:office" xmlns:r="http://schemas.openxmlformats.org/officeDocument/2006/relationships" xmlns:m="http://schemas.openxmlformats.org/officeDocument/2006/math" xmlns:v="urn:schemas-microsoft-com:vml" xmlns:wp14="http://schemas.microsoft.com/office/word/2010/wordprocessingDrawing" xmlns:wp="http://schemas.openxmlformats.org/drawingml/2006/wordprocessingDrawing" xmlns:w10="urn:schemas-microsoft-com:office:word" xmlns:w="http://schemas.openxmlformats.org/wordprocessingml/2006/main" xmlns:w14="http://schemas.microsoft.com/office/word/2010/wordml" xmlns:w15="http://schemas.microsoft.com/office/word/2012/wordml" xmlns:wpg="http://schemas.microsoft.com/office/word/2010/wordprocessingGroup" xmlns:wpi="http://schemas.microsoft.com/office/word/2010/wordprocessingInk" xmlns:wne="http://schemas.microsoft.com/office/word/2006/wordml" xmlns:wps="http://schemas.microsoft.com/office/word/2010/wordprocessingShape" mc:Ignorable="w14 w15 wp14">
+<w:hdr xmlns:wpc="http://schemas.microsoft.com/office/word/2010/wordprocessingCanvas" xmlns:cx="http://schemas.microsoft.com/office/drawing/2014/chartex" xmlns:cx1="http://schemas.microsoft.com/office/drawing/2015/9/8/chartex" xmlns:mc="http://schemas.openxmlformats.org/markup-compatibility/2006" xmlns:o="urn:schemas-microsoft-com:office:office" xmlns:r="http://schemas.openxmlformats.org/officeDocument/2006/relationships" xmlns:m="http://schemas.openxmlformats.org/officeDocument/2006/math" xmlns:v="urn:schemas-microsoft-com:vml" xmlns:wp14="http://schemas.microsoft.com/office/word/2010/wordprocessingDrawing" xmlns:wp="http://schemas.openxmlformats.org/drawingml/2006/wordprocessingDrawing" xmlns:w10="urn:schemas-microsoft-com:office:word" xmlns:w="http://schemas.openxmlformats.org/wordprocessingml/2006/main" xmlns:w14="http://schemas.microsoft.com/office/word/2010/wordml" xmlns:w15="http://schemas.microsoft.com/office/word/2012/wordml" xmlns:w16se="http://schemas.microsoft.com/office/word/2015/wordml/symex" xmlns:wpg="http://schemas.microsoft.com/office/word/2010/wordprocessingGroup" xmlns:wpi="http://schemas.microsoft.com/office/word/2010/wordprocessingInk" xmlns:wne="http://schemas.microsoft.com/office/word/2006/wordml" xmlns:wps="http://schemas.microsoft.com/office/word/2010/wordprocessingShape" mc:Ignorable="w14 w15 w16se wp14">
   <w:p>
     <w:pPr>
       <w:pStyle w:val="Encabezado"/>
@@ -2981,7 +3463,7 @@
 </file>
 
 <file path=word/header3.xml><?xml version="1.0" encoding="utf-8"?>
-<w:hdr xmlns:wpc="http://schemas.microsoft.com/office/word/2010/wordprocessingCanvas" xmlns:mc="http://schemas.openxmlformats.org/markup-compatibility/2006" xmlns:o="urn:schemas-microsoft-com:office:office" xmlns:r="http://schemas.openxmlformats.org/officeDocument/2006/relationships" xmlns:m="http://schemas.openxmlformats.org/officeDocument/2006/math" xmlns:v="urn:schemas-microsoft-com:vml" xmlns:wp14="http://schemas.microsoft.com/office/word/2010/wordprocessingDrawing" xmlns:wp="http://schemas.openxmlformats.org/drawingml/2006/wordprocessingDrawing" xmlns:w10="urn:schemas-microsoft-com:office:word" xmlns:w="http://schemas.openxmlformats.org/wordprocessingml/2006/main" xmlns:w14="http://schemas.microsoft.com/office/word/2010/wordml" xmlns:w15="http://schemas.microsoft.com/office/word/2012/wordml" xmlns:wpg="http://schemas.microsoft.com/office/word/2010/wordprocessingGroup" xmlns:wpi="http://schemas.microsoft.com/office/word/2010/wordprocessingInk" xmlns:wne="http://schemas.microsoft.com/office/word/2006/wordml" xmlns:wps="http://schemas.microsoft.com/office/word/2010/wordprocessingShape" mc:Ignorable="w14 w15 wp14">
+<w:hdr xmlns:wpc="http://schemas.microsoft.com/office/word/2010/wordprocessingCanvas" xmlns:cx="http://schemas.microsoft.com/office/drawing/2014/chartex" xmlns:cx1="http://schemas.microsoft.com/office/drawing/2015/9/8/chartex" xmlns:mc="http://schemas.openxmlformats.org/markup-compatibility/2006" xmlns:o="urn:schemas-microsoft-com:office:office" xmlns:r="http://schemas.openxmlformats.org/officeDocument/2006/relationships" xmlns:m="http://schemas.openxmlformats.org/officeDocument/2006/math" xmlns:v="urn:schemas-microsoft-com:vml" xmlns:wp14="http://schemas.microsoft.com/office/word/2010/wordprocessingDrawing" xmlns:wp="http://schemas.openxmlformats.org/drawingml/2006/wordprocessingDrawing" xmlns:w10="urn:schemas-microsoft-com:office:word" xmlns:w="http://schemas.openxmlformats.org/wordprocessingml/2006/main" xmlns:w14="http://schemas.microsoft.com/office/word/2010/wordml" xmlns:w15="http://schemas.microsoft.com/office/word/2012/wordml" xmlns:w16se="http://schemas.microsoft.com/office/word/2015/wordml/symex" xmlns:wpg="http://schemas.microsoft.com/office/word/2010/wordprocessingGroup" xmlns:wpi="http://schemas.microsoft.com/office/word/2010/wordprocessingInk" xmlns:wne="http://schemas.microsoft.com/office/word/2006/wordml" xmlns:wps="http://schemas.microsoft.com/office/word/2010/wordprocessingShape" mc:Ignorable="w14 w15 w16se wp14">
   <w:p>
     <w:pPr>
       <w:pStyle w:val="Encabezado"/>
@@ -2991,8 +3473,8 @@
 </file>
 
 <file path=word/numbering.xml><?xml version="1.0" encoding="utf-8"?>
-<w:numbering xmlns:wpc="http://schemas.microsoft.com/office/word/2010/wordprocessingCanvas" xmlns:mc="http://schemas.openxmlformats.org/markup-compatibility/2006" xmlns:o="urn:schemas-microsoft-com:office:office" xmlns:r="http://schemas.openxmlformats.org/officeDocument/2006/relationships" xmlns:m="http://schemas.openxmlformats.org/officeDocument/2006/math" xmlns:v="urn:schemas-microsoft-com:vml" xmlns:wp14="http://schemas.microsoft.com/office/word/2010/wordprocessingDrawing" xmlns:wp="http://schemas.openxmlformats.org/drawingml/2006/wordprocessingDrawing" xmlns:w10="urn:schemas-microsoft-com:office:word" xmlns:w="http://schemas.openxmlformats.org/wordprocessingml/2006/main" xmlns:w14="http://schemas.microsoft.com/office/word/2010/wordml" xmlns:w15="http://schemas.microsoft.com/office/word/2012/wordml" xmlns:wpg="http://schemas.microsoft.com/office/word/2010/wordprocessingGroup" xmlns:wpi="http://schemas.microsoft.com/office/word/2010/wordprocessingInk" xmlns:wne="http://schemas.microsoft.com/office/word/2006/wordml" xmlns:wps="http://schemas.microsoft.com/office/word/2010/wordprocessingShape" mc:Ignorable="w14 w15 wp14">
-  <w:abstractNum w:abstractNumId="0">
+<w:numbering xmlns:wpc="http://schemas.microsoft.com/office/word/2010/wordprocessingCanvas" xmlns:cx="http://schemas.microsoft.com/office/drawing/2014/chartex" xmlns:cx1="http://schemas.microsoft.com/office/drawing/2015/9/8/chartex" xmlns:mc="http://schemas.openxmlformats.org/markup-compatibility/2006" xmlns:o="urn:schemas-microsoft-com:office:office" xmlns:r="http://schemas.openxmlformats.org/officeDocument/2006/relationships" xmlns:m="http://schemas.openxmlformats.org/officeDocument/2006/math" xmlns:v="urn:schemas-microsoft-com:vml" xmlns:wp14="http://schemas.microsoft.com/office/word/2010/wordprocessingDrawing" xmlns:wp="http://schemas.openxmlformats.org/drawingml/2006/wordprocessingDrawing" xmlns:w10="urn:schemas-microsoft-com:office:word" xmlns:w="http://schemas.openxmlformats.org/wordprocessingml/2006/main" xmlns:w14="http://schemas.microsoft.com/office/word/2010/wordml" xmlns:w15="http://schemas.microsoft.com/office/word/2012/wordml" xmlns:w16se="http://schemas.microsoft.com/office/word/2015/wordml/symex" xmlns:wpg="http://schemas.microsoft.com/office/word/2010/wordprocessingGroup" xmlns:wpi="http://schemas.microsoft.com/office/word/2010/wordprocessingInk" xmlns:wne="http://schemas.microsoft.com/office/word/2006/wordml" xmlns:wps="http://schemas.microsoft.com/office/word/2010/wordprocessingShape" mc:Ignorable="w14 w15 w16se wp14">
+  <w:abstractNum w:abstractNumId="0" w15:restartNumberingAfterBreak="0">
     <w:nsid w:val="09A2311D"/>
     <w:multiLevelType w:val="hybridMultilevel"/>
     <w:tmpl w:val="B64E4A04"/>
@@ -3108,7 +3590,7 @@
       </w:pPr>
     </w:lvl>
   </w:abstractNum>
-  <w:abstractNum w:abstractNumId="1">
+  <w:abstractNum w:abstractNumId="1" w15:restartNumberingAfterBreak="0">
     <w:nsid w:val="72B2751F"/>
     <w:multiLevelType w:val="hybridMultilevel"/>
     <w:tmpl w:val="DE88B224"/>
@@ -3236,7 +3718,7 @@
 </file>
 
 <file path=word/styles.xml><?xml version="1.0" encoding="utf-8"?>
-<w:styles xmlns:mc="http://schemas.openxmlformats.org/markup-compatibility/2006" xmlns:r="http://schemas.openxmlformats.org/officeDocument/2006/relationships" xmlns:w="http://schemas.openxmlformats.org/wordprocessingml/2006/main" xmlns:w14="http://schemas.microsoft.com/office/word/2010/wordml" xmlns:w15="http://schemas.microsoft.com/office/word/2012/wordml" mc:Ignorable="w14 w15">
+<w:styles xmlns:mc="http://schemas.openxmlformats.org/markup-compatibility/2006" xmlns:r="http://schemas.openxmlformats.org/officeDocument/2006/relationships" xmlns:w="http://schemas.openxmlformats.org/wordprocessingml/2006/main" xmlns:w14="http://schemas.microsoft.com/office/word/2010/wordml" xmlns:w15="http://schemas.microsoft.com/office/word/2012/wordml" xmlns:w16se="http://schemas.microsoft.com/office/word/2015/wordml/symex" mc:Ignorable="w14 w15 w16se">
   <w:docDefaults>
     <w:rPrDefault>
       <w:rPr>
@@ -3865,7 +4347,6 @@
     <w:basedOn w:val="Tablanormal"/>
     <w:rsid w:val="00637090"/>
     <w:tblPr>
-      <w:tblInd w:w="0" w:type="dxa"/>
       <w:tblBorders>
         <w:top w:val="single" w:sz="4" w:space="0" w:color="auto"/>
         <w:left w:val="single" w:sz="4" w:space="0" w:color="auto"/>
@@ -3874,12 +4355,6 @@
         <w:insideH w:val="single" w:sz="4" w:space="0" w:color="auto"/>
         <w:insideV w:val="single" w:sz="4" w:space="0" w:color="auto"/>
       </w:tblBorders>
-      <w:tblCellMar>
-        <w:top w:w="0" w:type="dxa"/>
-        <w:left w:w="108" w:type="dxa"/>
-        <w:bottom w:w="0" w:type="dxa"/>
-        <w:right w:w="108" w:type="dxa"/>
-      </w:tblCellMar>
     </w:tblPr>
   </w:style>
   <w:style w:type="character" w:styleId="Hipervnculo">
@@ -4235,7 +4710,7 @@
 </file>
 
 <file path=customXml/itemProps2.xml><?xml version="1.0" encoding="utf-8"?>
-<ds:datastoreItem xmlns:ds="http://schemas.openxmlformats.org/officeDocument/2006/customXml" ds:itemID="{E895BA82-A949-4112-829C-8AC1608EAF03}">
+<ds:datastoreItem xmlns:ds="http://schemas.openxmlformats.org/officeDocument/2006/customXml" ds:itemID="{BB3E83B1-9BBE-4225-9728-5DA4957DA993}">
   <ds:schemaRefs>
     <ds:schemaRef ds:uri="http://schemas.openxmlformats.org/officeDocument/2006/bibliography"/>
   </ds:schemaRefs>

</xml_diff>